<commit_message>
add border radius to the sample image and add link in the word file
</commit_message>
<xml_diff>
--- a/Assignment_2_description.docx
+++ b/Assignment_2_description.docx
@@ -267,6 +267,47 @@
           <w:u w:val="single"/>
         </w:rPr>
       </w:pPr>
+      <w:r>
+        <w:rPr>
+          <w:b/>
+          <w:bCs/>
+          <w:sz w:val="28"/>
+          <w:szCs w:val="28"/>
+        </w:rPr>
+        <w:t xml:space="preserve">Link of the Website: </w:t>
+      </w:r>
+      <w:hyperlink r:id="rId7" w:history="1">
+        <w:r>
+          <w:rPr>
+            <w:rStyle w:val="Hyperlink"/>
+            <w:b/>
+            <w:bCs/>
+            <w:sz w:val="28"/>
+            <w:szCs w:val="28"/>
+          </w:rPr>
+          <w:t>Awan Marbles an</w:t>
+        </w:r>
+        <w:r>
+          <w:rPr>
+            <w:rStyle w:val="Hyperlink"/>
+            <w:b/>
+            <w:bCs/>
+            <w:sz w:val="28"/>
+            <w:szCs w:val="28"/>
+          </w:rPr>
+          <w:t>d</w:t>
+        </w:r>
+        <w:r>
+          <w:rPr>
+            <w:rStyle w:val="Hyperlink"/>
+            <w:b/>
+            <w:bCs/>
+            <w:sz w:val="28"/>
+            <w:szCs w:val="28"/>
+          </w:rPr>
+          <w:t xml:space="preserve"> Granite</w:t>
+        </w:r>
+      </w:hyperlink>
     </w:p>
     <w:p>
       <w:pPr>
@@ -306,30 +347,41 @@
     </w:p>
     <w:p>
       <w:pPr>
-        <w:pStyle w:val="ListParagraph"/>
-        <w:ind w:left="0"/>
-        <w:rPr>
-          <w:szCs w:val="24"/>
-        </w:rPr>
-      </w:pPr>
-    </w:p>
-    <w:p>
-      <w:pPr>
-        <w:pStyle w:val="ListParagraph"/>
-        <w:ind w:left="0"/>
-        <w:rPr>
-          <w:rFonts w:asciiTheme="majorBidi" w:hAnsiTheme="majorBidi" w:cstheme="majorBidi"/>
-          <w:szCs w:val="24"/>
-        </w:rPr>
-      </w:pPr>
-      <w:r>
-        <w:rPr>
-          <w:rFonts w:asciiTheme="majorBidi" w:hAnsiTheme="majorBidi" w:cstheme="majorBidi"/>
-          <w:b/>
-          <w:bCs/>
-          <w:szCs w:val="24"/>
-        </w:rPr>
-        <w:lastRenderedPageBreak/>
+        <w:jc w:val="center"/>
+        <w:rPr>
+          <w:b/>
+          <w:bCs/>
+          <w:sz w:val="28"/>
+          <w:szCs w:val="28"/>
+          <w:u w:val="single"/>
+        </w:rPr>
+      </w:pPr>
+    </w:p>
+    <w:p>
+      <w:pPr>
+        <w:pStyle w:val="ListParagraph"/>
+        <w:ind w:left="0"/>
+        <w:rPr>
+          <w:szCs w:val="24"/>
+        </w:rPr>
+      </w:pPr>
+    </w:p>
+    <w:p>
+      <w:pPr>
+        <w:pStyle w:val="ListParagraph"/>
+        <w:ind w:left="0"/>
+        <w:rPr>
+          <w:rFonts w:asciiTheme="majorBidi" w:hAnsiTheme="majorBidi" w:cstheme="majorBidi"/>
+          <w:szCs w:val="24"/>
+        </w:rPr>
+      </w:pPr>
+      <w:r>
+        <w:rPr>
+          <w:rFonts w:asciiTheme="majorBidi" w:hAnsiTheme="majorBidi" w:cstheme="majorBidi"/>
+          <w:b/>
+          <w:bCs/>
+          <w:szCs w:val="24"/>
+        </w:rPr>
         <w:t>Business Name:</w:t>
       </w:r>
       <w:r>
@@ -5539,6 +5591,18 @@
       </w:tblBorders>
     </w:tblPr>
   </w:style>
+  <w:style w:type="character" w:styleId="FollowedHyperlink">
+    <w:name w:val="FollowedHyperlink"/>
+    <w:basedOn w:val="DefaultParagraphFont"/>
+    <w:uiPriority w:val="99"/>
+    <w:semiHidden/>
+    <w:unhideWhenUsed/>
+    <w:rsid w:val="00417537"/>
+    <w:rPr>
+      <w:color w:val="954F72" w:themeColor="followedHyperlink"/>
+      <w:u w:val="single"/>
+    </w:rPr>
+  </w:style>
 </w:styles>
 </file>
 

</xml_diff>